<commit_message>
Time complexity analysis | Add + Del1
</commit_message>
<xml_diff>
--- a/Assign1ContributionSheet.docx
+++ b/Assign1ContributionSheet.docx
@@ -11,14 +11,7 @@
           <w:b/>
           <w:bCs/>
         </w:rPr>
-        <w:t>Algorithms and Analysis 2022</w:t>
-      </w:r>
-      <w:r>
-        <w:rPr>
-          <w:b/>
-          <w:bCs/>
-        </w:rPr>
-        <w:t xml:space="preserve"> Semester 1</w:t>
+        <w:t>Algorithms and Analysis 2022 Semester 1</w:t>
       </w:r>
     </w:p>
     <w:p>
@@ -88,10 +81,10 @@
         <w:tblLook w:val="04A0" w:firstRow="1" w:lastRow="0" w:firstColumn="1" w:lastColumn="0" w:noHBand="0" w:noVBand="1"/>
       </w:tblPr>
       <w:tblGrid>
-        <w:gridCol w:w="2667"/>
-        <w:gridCol w:w="1812"/>
-        <w:gridCol w:w="1868"/>
-        <w:gridCol w:w="3291"/>
+        <w:gridCol w:w="2300"/>
+        <w:gridCol w:w="1625"/>
+        <w:gridCol w:w="1767"/>
+        <w:gridCol w:w="3946"/>
       </w:tblGrid>
       <w:tr>
         <w:tc>
@@ -234,6 +227,9 @@
             <w:pPr>
               <w:pStyle w:val="TableContents"/>
             </w:pPr>
+            <w:r>
+              <w:t>Rafat Mahiuddin</w:t>
+            </w:r>
           </w:p>
         </w:tc>
         <w:tc>
@@ -253,6 +249,9 @@
             <w:pPr>
               <w:pStyle w:val="TableContents"/>
             </w:pPr>
+            <w:r>
+              <w:t>s3897093</w:t>
+            </w:r>
           </w:p>
         </w:tc>
         <w:tc>
@@ -272,6 +271,12 @@
             <w:pPr>
               <w:pStyle w:val="TableContents"/>
             </w:pPr>
+            <w:r>
+              <w:t>50</w:t>
+            </w:r>
+            <w:r>
+              <w:t>%</w:t>
+            </w:r>
           </w:p>
         </w:tc>
         <w:tc>
@@ -292,6 +297,34 @@
             <w:pPr>
               <w:pStyle w:val="TableContents"/>
             </w:pPr>
+            <w:r>
+              <w:pict w14:anchorId="7DEDBDE3">
+                <v:shapetype id="_x0000_t75" coordsize="21600,21600" o:spt="75" o:preferrelative="t" path="m@4@5l@4@11@9@11@9@5xe" filled="f" stroked="f">
+                  <v:stroke joinstyle="miter"/>
+                  <v:formulas>
+                    <v:f eqn="if lineDrawn pixelLineWidth 0"/>
+                    <v:f eqn="sum @0 1 0"/>
+                    <v:f eqn="sum 0 0 @1"/>
+                    <v:f eqn="prod @2 1 2"/>
+                    <v:f eqn="prod @3 21600 pixelWidth"/>
+                    <v:f eqn="prod @3 21600 pixelHeight"/>
+                    <v:f eqn="sum @0 0 1"/>
+                    <v:f eqn="prod @6 1 2"/>
+                    <v:f eqn="prod @7 21600 pixelWidth"/>
+                    <v:f eqn="sum @8 21600 0"/>
+                    <v:f eqn="prod @7 21600 pixelHeight"/>
+                    <v:f eqn="sum @10 21600 0"/>
+                  </v:formulas>
+                  <v:path o:extrusionok="f" gradientshapeok="t" o:connecttype="rect"/>
+                  <o:lock v:ext="edit" aspectratio="t"/>
+                </v:shapetype>
+                <v:shape id="_x0000_i1027" type="#_x0000_t75" alt="Microsoft Office Signature Line..." style="width:192pt;height:96pt">
+                  <v:imagedata r:id="rId4" o:title=""/>
+                  <o:lock v:ext="edit" ungrouping="t" rotation="t" cropping="t" verticies="t" text="t" grouping="t"/>
+                  <o:signatureline v:ext="edit" id="{8728E4C8-B33A-499B-A60E-F62079693B7B}" provid="{00000000-0000-0000-0000-000000000000}" o:suggestedsigner="Rafat Mahiuddin" o:suggestedsigner2="Software Engineering" o:suggestedsigneremail="s3897093@student.rmit.edu.au" allowcomments="t" issignatureline="t"/>
+                </v:shape>
+              </w:pict>
+            </w:r>
           </w:p>
         </w:tc>
       </w:tr>
@@ -1166,4 +1199,160 @@
     </a:ext>
   </a:extLst>
 </a:theme>
+</file>
+
+<file path=_xmlsignatures/sig4.xml><?xml version="1.0" encoding="utf-8"?>
+<Signature xmlns="http://www.w3.org/2000/09/xmldsig#" Id="idPackageSignature">
+  <SignedInfo>
+    <CanonicalizationMethod Algorithm="http://www.w3.org/TR/2001/REC-xml-c14n-20010315"/>
+    <SignatureMethod Algorithm="http://www.w3.org/2001/04/xmldsig-more#rsa-sha256"/>
+    <Reference Type="http://www.w3.org/2000/09/xmldsig#Object" URI="#idPackageObject">
+      <DigestMethod Algorithm="http://www.w3.org/2001/04/xmlenc#sha256"/>
+      <DigestValue>myiSyEXdBLHfj+fAexVGmiKl4mZVGph9BoejcMcEORg=</DigestValue>
+    </Reference>
+    <Reference Type="http://www.w3.org/2000/09/xmldsig#Object" URI="#idOfficeObject">
+      <DigestMethod Algorithm="http://www.w3.org/2001/04/xmlenc#sha256"/>
+      <DigestValue>BCKAKcuiwqkSsqU4xbMjmghD+fH/ZUZZY2Fh9PQw0yI=</DigestValue>
+    </Reference>
+    <Reference Type="http://uri.etsi.org/01903#SignedProperties" URI="#idSignedProperties">
+      <Transforms>
+        <Transform Algorithm="http://www.w3.org/TR/2001/REC-xml-c14n-20010315"/>
+      </Transforms>
+      <DigestMethod Algorithm="http://www.w3.org/2001/04/xmlenc#sha256"/>
+      <DigestValue>RdSOD1hsANpLyCPr6HZEMUEMEkUtl0R+nMTgreyMafw=</DigestValue>
+    </Reference>
+    <Reference Type="http://www.w3.org/2000/09/xmldsig#Object" URI="#idValidSigLnImg">
+      <DigestMethod Algorithm="http://www.w3.org/2001/04/xmlenc#sha256"/>
+      <DigestValue>LvL4PflaDJty/dSWmdHlao9g2Fx6B+qeF5jZDBuVOJg=</DigestValue>
+    </Reference>
+    <Reference Type="http://www.w3.org/2000/09/xmldsig#Object" URI="#idInvalidSigLnImg">
+      <DigestMethod Algorithm="http://www.w3.org/2001/04/xmlenc#sha256"/>
+      <DigestValue>JnGFBCUZ7k4e9P0OHfMbDuRjvS9qMdjPYBpPytLe47o=</DigestValue>
+    </Reference>
+  </SignedInfo>
+  <SignatureValue>TM/xmhLyoxvMph64ii/H20BzpMOKhizIv+Xsg3u5lfFu5LuCgt/GwSsFPOvtOBrH0dsMaF4mbsJ7
+BswDXz37dUYDf5XdAD9Wc+aXozKB2k7pdFtXlcdbImNdi63apj0bev7Yg/RpixOZbwf+7l+k7rpD
+9eaBMr3UdCDxOic1Sn1ginyXNK5XQri+9Vqt8OEX7aBXWwCTPqySE05o2Wag1IAWt0voAi+8Sl19
+Oj1VxX3s9dYtfKX4JmacbPQNkO3O3Xdt1ZAr/jo849e+IcI3WmQ7jZaUZYowlfqw8dMsJ0xcenJd
+XmU9HmSweNoYAPXWMz7uI1Gvde9HWnsVkFUf3Q==</SignatureValue>
+  <KeyInfo>
+    <X509Data>
+      <X509Certificate>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</X509Certificate>
+    </X509Data>
+  </KeyInfo>
+  <Object Id="idPackageObject">
+    <Manifest>
+      <Reference URI="/_rels/.rels?ContentType=application/vnd.openxmlformats-package.relationships+xml">
+        <Transforms>
+          <Transform Algorithm="http://schemas.openxmlformats.org/package/2006/RelationshipTransform">
+            <mdssi:RelationshipReference xmlns:mdssi="http://schemas.openxmlformats.org/package/2006/digital-signature" SourceId="rId1"/>
+          </Transform>
+          <Transform Algorithm="http://www.w3.org/TR/2001/REC-xml-c14n-20010315"/>
+        </Transforms>
+        <DigestMethod Algorithm="http://www.w3.org/2001/04/xmlenc#sha256"/>
+        <DigestValue>Mq3mDDWudLiaQFa1psBgLG+/en7p7r8re0MtlxnuiUI=</DigestValue>
+      </Reference>
+      <Reference URI="/word/_rels/document.xml.rels?ContentType=application/vnd.openxmlformats-package.relationships+xml">
+        <Transforms>
+          <Transform Algorithm="http://schemas.openxmlformats.org/package/2006/RelationshipTransform">
+            <mdssi:RelationshipReference xmlns:mdssi="http://schemas.openxmlformats.org/package/2006/digital-signature" SourceId="rId3"/>
+            <mdssi:RelationshipReference xmlns:mdssi="http://schemas.openxmlformats.org/package/2006/digital-signature" SourceId="rId2"/>
+            <mdssi:RelationshipReference xmlns:mdssi="http://schemas.openxmlformats.org/package/2006/digital-signature" SourceId="rId1"/>
+            <mdssi:RelationshipReference xmlns:mdssi="http://schemas.openxmlformats.org/package/2006/digital-signature" SourceId="rId6"/>
+            <mdssi:RelationshipReference xmlns:mdssi="http://schemas.openxmlformats.org/package/2006/digital-signature" SourceId="rId5"/>
+            <mdssi:RelationshipReference xmlns:mdssi="http://schemas.openxmlformats.org/package/2006/digital-signature" SourceId="rId4"/>
+          </Transform>
+          <Transform Algorithm="http://www.w3.org/TR/2001/REC-xml-c14n-20010315"/>
+        </Transforms>
+        <DigestMethod Algorithm="http://www.w3.org/2001/04/xmlenc#sha256"/>
+        <DigestValue>T30OHr4atYG44OtdivbeIZ/y2XEqCo3u66p/WRZhiSg=</DigestValue>
+      </Reference>
+      <Reference URI="/word/document.xml?ContentType=application/vnd.openxmlformats-officedocument.wordprocessingml.document.main+xml">
+        <DigestMethod Algorithm="http://www.w3.org/2001/04/xmlenc#sha256"/>
+        <DigestValue>/rmdfbPiWXgJ3O6iSteaTFHCG5VRaFgVe1dkazT5FXs=</DigestValue>
+      </Reference>
+      <Reference URI="/word/fontTable.xml?ContentType=application/vnd.openxmlformats-officedocument.wordprocessingml.fontTable+xml">
+        <DigestMethod Algorithm="http://www.w3.org/2001/04/xmlenc#sha256"/>
+        <DigestValue>LVOPw3kXVtulKdc1dnG1k8DIROEhvywf7nPBGclBoAU=</DigestValue>
+      </Reference>
+      <Reference URI="/word/media/image1.emf?ContentType=image/x-emf">
+        <DigestMethod Algorithm="http://www.w3.org/2001/04/xmlenc#sha256"/>
+        <DigestValue>KyH0cxHgSGw+NihOrv3I3sCfTUD3ahMWZNYyKc/1aDs=</DigestValue>
+      </Reference>
+      <Reference URI="/word/settings.xml?ContentType=application/vnd.openxmlformats-officedocument.wordprocessingml.settings+xml">
+        <DigestMethod Algorithm="http://www.w3.org/2001/04/xmlenc#sha256"/>
+        <DigestValue>rGVXULGCT8mJrq6QXkDJONC4CIOfLqH/b//6Kxs+kdI=</DigestValue>
+      </Reference>
+      <Reference URI="/word/styles.xml?ContentType=application/vnd.openxmlformats-officedocument.wordprocessingml.styles+xml">
+        <DigestMethod Algorithm="http://www.w3.org/2001/04/xmlenc#sha256"/>
+        <DigestValue>lIIxf2F6UM/IrHab11QFEFikx3E5MRI6c0ZY/Qo1dTc=</DigestValue>
+      </Reference>
+      <Reference URI="/word/theme/theme1.xml?ContentType=application/vnd.openxmlformats-officedocument.theme+xml">
+        <DigestMethod Algorithm="http://www.w3.org/2001/04/xmlenc#sha256"/>
+        <DigestValue>cKcNhElHcsGFXsbC+aFuD8bMQb2wzjdDVj7ZQ7Y+B7g=</DigestValue>
+      </Reference>
+      <Reference URI="/word/webSettings.xml?ContentType=application/vnd.openxmlformats-officedocument.wordprocessingml.webSettings+xml">
+        <DigestMethod Algorithm="http://www.w3.org/2001/04/xmlenc#sha256"/>
+        <DigestValue>yZ1oBF6+KpFqj/eZfaqH76JSZlAInJHA51Kbc7LqM8c=</DigestValue>
+      </Reference>
+    </Manifest>
+    <SignatureProperties>
+      <SignatureProperty Id="idSignatureTime" Target="#idPackageSignature">
+        <mdssi:SignatureTime xmlns:mdssi="http://schemas.openxmlformats.org/package/2006/digital-signature">
+          <mdssi:Format>YYYY-MM-DDThh:mm:ssTZD</mdssi:Format>
+          <mdssi:Value>2022-04-15T13:10:35Z</mdssi:Value>
+        </mdssi:SignatureTime>
+      </SignatureProperty>
+    </SignatureProperties>
+  </Object>
+  <Object Id="idOfficeObject">
+    <SignatureProperties>
+      <SignatureProperty Id="idOfficeV1Details" Target="#idPackageSignature">
+        <SignatureInfoV1 xmlns="http://schemas.microsoft.com/office/2006/digsig">
+          <SetupID>{8728E4C8-B33A-499B-A60E-F62079693B7B}</SetupID>
+          <SignatureText/>
+          <SignatureImage>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</SignatureImage>
+          <SignatureComments/>
+          <WindowsVersion>10.0</WindowsVersion>
+          <OfficeVersion>16.0.15028/23</OfficeVersion>
+          <ApplicationVersion>16.0.15028</ApplicationVersion>
+          <Monitors>1</Monitors>
+          <HorizontalResolution>1920</HorizontalResolution>
+          <VerticalResolution>1080</VerticalResolution>
+          <ColorDepth>32</ColorDepth>
+          <SignatureProviderId>{00000000-0000-0000-0000-000000000000}</SignatureProviderId>
+          <SignatureProviderUrl/>
+          <SignatureProviderDetails>9</SignatureProviderDetails>
+          <SignatureType>2</SignatureType>
+        </SignatureInfoV1>
+      </SignatureProperty>
+    </SignatureProperties>
+  </Object>
+  <Object>
+    <xd:QualifyingProperties xmlns:xd="http://uri.etsi.org/01903/v1.3.2#" Target="#idPackageSignature">
+      <xd:SignedProperties Id="idSignedProperties">
+        <xd:SignedSignatureProperties>
+          <xd:SigningTime>2022-04-15T13:10:35Z</xd:SigningTime>
+          <xd:SigningCertificate>
+            <xd:Cert>
+              <xd:CertDigest>
+                <DigestMethod Algorithm="http://www.w3.org/2001/04/xmlenc#sha256"/>
+                <DigestValue>+pRZbj0trOsMltMQLasYiXoeov7Rkt5H7c8Lo7lJ3kE=</DigestValue>
+              </xd:CertDigest>
+              <xd:IssuerSerial>
+                <X509IssuerName>DC=net + DC=windows + CN=MS-Organization-Access + OU=82dbaca4-3e81-46ca-9c73-0950c1eaca97</X509IssuerName>
+                <X509SerialNumber>74426769768315363580311970095460537164</X509SerialNumber>
+              </xd:IssuerSerial>
+            </xd:Cert>
+          </xd:SigningCertificate>
+          <xd:SignaturePolicyIdentifier>
+            <xd:SignaturePolicyImplied/>
+          </xd:SignaturePolicyIdentifier>
+        </xd:SignedSignatureProperties>
+      </xd:SignedProperties>
+    </xd:QualifyingProperties>
+  </Object>
+  <Object Id="idValidSigLnImg">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</Object>
+  <Object Id="idInvalidSigLnImg">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</Object>
+</Signature>
 </file>
</xml_diff>